<commit_message>
Changed Second New Student Orientation to Prom
</commit_message>
<xml_diff>
--- a/docpac_32030524/docpac_32030524.docx
+++ b/docpac_32030524/docpac_32030524.docx
@@ -706,7 +706,10 @@
         <w:pStyle w:val="Heading1"/>
       </w:pPr>
       <w:r>
-        <w:t>[Optional] New Student Orientation</w:t>
+        <w:t xml:space="preserve">[Optional] </w:t>
+      </w:r>
+      <w:r>
+        <w:t>Prom</w:t>
       </w:r>
     </w:p>
     <w:p>
@@ -729,6 +732,11 @@
       <w:r>
         <w:t>, between 5 and 8pm (student helpers typically leave a little sooner)</w:t>
       </w:r>
+      <w:r>
+        <w:t>s</w:t>
+      </w:r>
+      <w:bookmarkStart w:id="0" w:name="_GoBack"/>
+      <w:bookmarkEnd w:id="0"/>
     </w:p>
     <w:p>
       <w:pPr>
@@ -1005,23 +1013,12 @@
         </w:numPr>
       </w:pPr>
       <w:r>
-        <w:t>Send photographic evidence of attending prom to the</w:t>
-      </w:r>
-      <w:r>
-        <w:t xml:space="preserve"> Instructor </w:t>
-      </w:r>
-      <w:r>
-        <w:t>over Teams</w:t>
-      </w:r>
-      <w:r>
-        <w:t xml:space="preserve"> for a Silver </w:t>
+        <w:t xml:space="preserve">Send photographic evidence of attending prom to the Instructor over Teams for a Silver </w:t>
       </w:r>
       <w:proofErr w:type="spellStart"/>
       <w:r>
         <w:t>Pog</w:t>
       </w:r>
-      <w:bookmarkStart w:id="0" w:name="_GoBack"/>
-      <w:bookmarkEnd w:id="0"/>
       <w:proofErr w:type="spellEnd"/>
     </w:p>
     <w:p>
@@ -7754,6 +7751,21 @@
 </file>
 
 <file path=customXml/item1.xml><?xml version="1.0" encoding="utf-8"?>
+<?mso-contentType ?>
+<FormTemplates xmlns="http://schemas.microsoft.com/sharepoint/v3/contenttype/forms">
+  <Display>DocumentLibraryForm</Display>
+  <Edit>DocumentLibraryForm</Edit>
+  <New>DocumentLibraryForm</New>
+</FormTemplates>
+</file>
+
+<file path=customXml/item2.xml><?xml version="1.0" encoding="utf-8"?>
+<p:properties xmlns:p="http://schemas.microsoft.com/office/2006/metadata/properties" xmlns:xsi="http://www.w3.org/2001/XMLSchema-instance" xmlns:pc="http://schemas.microsoft.com/office/infopath/2007/PartnerControls">
+  <documentManagement/>
+</p:properties>
+</file>
+
+<file path=customXml/item3.xml><?xml version="1.0" encoding="utf-8"?>
 <ct:contentTypeSchema xmlns:ct="http://schemas.microsoft.com/office/2006/metadata/contentType" xmlns:ma="http://schemas.microsoft.com/office/2006/metadata/properties/metaAttributes" ct:_="" ma:_="" ma:contentTypeName="Document" ma:contentTypeID="0x010100ABA223F759147049B9D8A25DED07DD24" ma:contentTypeVersion="14" ma:contentTypeDescription="Create a new document." ma:contentTypeScope="" ma:versionID="754cccfe17833f4d06e0267dc9c12ab7">
   <xsd:schema xmlns:xsd="http://www.w3.org/2001/XMLSchema" xmlns:xs="http://www.w3.org/2001/XMLSchema" xmlns:p="http://schemas.microsoft.com/office/2006/metadata/properties" xmlns:ns3="cc9255bc-4d99-4f42-bba5-857cbcc6e725" xmlns:ns4="fc2bff61-6a31-4c51-9f32-b9bba46405e5" targetNamespace="http://schemas.microsoft.com/office/2006/metadata/properties" ma:root="true" ma:fieldsID="e32414dc8724dfdc561355c14801bc84" ns3:_="" ns4:_="">
     <xsd:import namespace="cc9255bc-4d99-4f42-bba5-857cbcc6e725"/>
@@ -7982,26 +7994,36 @@
 </ct:contentTypeSchema>
 </file>
 
-<file path=customXml/item2.xml><?xml version="1.0" encoding="utf-8"?>
-<p:properties xmlns:p="http://schemas.microsoft.com/office/2006/metadata/properties" xmlns:xsi="http://www.w3.org/2001/XMLSchema-instance" xmlns:pc="http://schemas.microsoft.com/office/infopath/2007/PartnerControls">
-  <documentManagement/>
-</p:properties>
-</file>
-
-<file path=customXml/item3.xml><?xml version="1.0" encoding="utf-8"?>
-<?mso-contentType ?>
-<FormTemplates xmlns="http://schemas.microsoft.com/sharepoint/v3/contenttype/forms">
-  <Display>DocumentLibraryForm</Display>
-  <Edit>DocumentLibraryForm</Edit>
-  <New>DocumentLibraryForm</New>
-</FormTemplates>
-</file>
-
 <file path=customXml/item4.xml><?xml version="1.0" encoding="utf-8"?>
 <b:Sources xmlns:b="http://schemas.openxmlformats.org/officeDocument/2006/bibliography" xmlns="http://schemas.openxmlformats.org/officeDocument/2006/bibliography" SelectedStyle="\APASixthEditionOfficeOnline.xsl" StyleName="APA" Version="6"/>
 </file>
 
 <file path=customXml/itemProps1.xml><?xml version="1.0" encoding="utf-8"?>
+<ds:datastoreItem xmlns:ds="http://schemas.openxmlformats.org/officeDocument/2006/customXml" ds:itemID="{7BFD71E4-33D5-445D-9CFC-21F1C7989C0E}">
+  <ds:schemaRefs>
+    <ds:schemaRef ds:uri="http://schemas.microsoft.com/sharepoint/v3/contenttype/forms"/>
+  </ds:schemaRefs>
+</ds:datastoreItem>
+</file>
+
+<file path=customXml/itemProps2.xml><?xml version="1.0" encoding="utf-8"?>
+<ds:datastoreItem xmlns:ds="http://schemas.openxmlformats.org/officeDocument/2006/customXml" ds:itemID="{1A5F5AF1-B05B-4704-B970-F66948F444EC}">
+  <ds:schemaRefs>
+    <ds:schemaRef ds:uri="http://schemas.microsoft.com/office/2006/metadata/properties"/>
+    <ds:schemaRef ds:uri="cc9255bc-4d99-4f42-bba5-857cbcc6e725"/>
+    <ds:schemaRef ds:uri="http://schemas.microsoft.com/office/2006/documentManagement/types"/>
+    <ds:schemaRef ds:uri="http://purl.org/dc/dcmitype/"/>
+    <ds:schemaRef ds:uri="http://schemas.openxmlformats.org/package/2006/metadata/core-properties"/>
+    <ds:schemaRef ds:uri="fc2bff61-6a31-4c51-9f32-b9bba46405e5"/>
+    <ds:schemaRef ds:uri="http://purl.org/dc/terms/"/>
+    <ds:schemaRef ds:uri="http://schemas.microsoft.com/office/infopath/2007/PartnerControls"/>
+    <ds:schemaRef ds:uri="http://www.w3.org/XML/1998/namespace"/>
+    <ds:schemaRef ds:uri="http://purl.org/dc/elements/1.1/"/>
+  </ds:schemaRefs>
+</ds:datastoreItem>
+</file>
+
+<file path=customXml/itemProps3.xml><?xml version="1.0" encoding="utf-8"?>
 <ds:datastoreItem xmlns:ds="http://schemas.openxmlformats.org/officeDocument/2006/customXml" ds:itemID="{DDA83A75-2CCD-4D1B-9315-5B4B38A21415}">
   <ds:schemaRefs>
     <ds:schemaRef ds:uri="http://schemas.microsoft.com/office/2006/metadata/contentType"/>
@@ -8020,25 +8042,8 @@
 </ds:datastoreItem>
 </file>
 
-<file path=customXml/itemProps2.xml><?xml version="1.0" encoding="utf-8"?>
-<ds:datastoreItem xmlns:ds="http://schemas.openxmlformats.org/officeDocument/2006/customXml" ds:itemID="{1A5F5AF1-B05B-4704-B970-F66948F444EC}">
-  <ds:schemaRefs>
-    <ds:schemaRef ds:uri="http://schemas.microsoft.com/office/2006/metadata/properties"/>
-    <ds:schemaRef ds:uri="http://schemas.microsoft.com/office/infopath/2007/PartnerControls"/>
-  </ds:schemaRefs>
-</ds:datastoreItem>
-</file>
-
-<file path=customXml/itemProps3.xml><?xml version="1.0" encoding="utf-8"?>
-<ds:datastoreItem xmlns:ds="http://schemas.openxmlformats.org/officeDocument/2006/customXml" ds:itemID="{7BFD71E4-33D5-445D-9CFC-21F1C7989C0E}">
-  <ds:schemaRefs>
-    <ds:schemaRef ds:uri="http://schemas.microsoft.com/sharepoint/v3/contenttype/forms"/>
-  </ds:schemaRefs>
-</ds:datastoreItem>
-</file>
-
 <file path=customXml/itemProps4.xml><?xml version="1.0" encoding="utf-8"?>
-<ds:datastoreItem xmlns:ds="http://schemas.openxmlformats.org/officeDocument/2006/customXml" ds:itemID="{163E71B2-BBDA-40AE-B09F-2824AB0B069B}">
+<ds:datastoreItem xmlns:ds="http://schemas.openxmlformats.org/officeDocument/2006/customXml" ds:itemID="{42E48DCF-5A03-48A7-8588-5E480A6964C0}">
   <ds:schemaRefs>
     <ds:schemaRef ds:uri="http://schemas.openxmlformats.org/officeDocument/2006/bibliography"/>
   </ds:schemaRefs>

</xml_diff>